<commit_message>
adding hw5 and hw6
</commit_message>
<xml_diff>
--- a/HW4/ssteinb2.docx
+++ b/HW4/ssteinb2.docx
@@ -457,25 +457,7 @@
           <w:sz w:val="24"/>
           <w:szCs w:val="24"/>
         </w:rPr>
-        <w:t xml:space="preserve">The drug number will </w:t>
-      </w:r>
-      <w:proofErr w:type="gramStart"/>
-      <w:r>
-        <w:rPr>
-          <w:rFonts w:ascii="Times New Roman" w:hAnsi="Times New Roman" w:cs="Times New Roman"/>
-          <w:sz w:val="24"/>
-          <w:szCs w:val="24"/>
-        </w:rPr>
-        <w:t>given</w:t>
-      </w:r>
-      <w:proofErr w:type="gramEnd"/>
-      <w:r>
-        <w:rPr>
-          <w:rFonts w:ascii="Times New Roman" w:hAnsi="Times New Roman" w:cs="Times New Roman"/>
-          <w:sz w:val="24"/>
-          <w:szCs w:val="24"/>
-        </w:rPr>
-        <w:t xml:space="preserve"> these attributes regardless of the patient.</w:t>
+        <w:t>The drug number will given these attributes regardless of the patient.</w:t>
       </w:r>
     </w:p>
     <w:p>
@@ -687,6 +669,27 @@
         </w:rPr>
         <w:t xml:space="preserve">1NF: </w:t>
       </w:r>
+    </w:p>
+    <w:p>
+      <w:pPr>
+        <w:pStyle w:val="ListParagraph"/>
+        <w:ind w:left="1440"/>
+        <w:rPr>
+          <w:rFonts w:ascii="Times New Roman" w:hAnsi="Times New Roman" w:cs="Times New Roman"/>
+          <w:sz w:val="24"/>
+          <w:szCs w:val="24"/>
+        </w:rPr>
+      </w:pPr>
+      <w:proofErr w:type="spellStart"/>
+      <w:r>
+        <w:rPr>
+          <w:rFonts w:ascii="Times New Roman" w:hAnsi="Times New Roman" w:cs="Times New Roman"/>
+          <w:sz w:val="24"/>
+          <w:szCs w:val="24"/>
+        </w:rPr>
+        <w:t>TotalInfo</w:t>
+      </w:r>
+      <w:proofErr w:type="spellEnd"/>
       <w:r>
         <w:rPr>
           <w:rFonts w:ascii="Times New Roman" w:hAnsi="Times New Roman" w:cs="Times New Roman"/>
@@ -1088,19 +1091,41 @@
         <w:ind w:left="1440"/>
         <w:rPr>
           <w:rFonts w:ascii="Times New Roman" w:hAnsi="Times New Roman" w:cs="Times New Roman"/>
-          <w:sz w:val="24"/>
-          <w:szCs w:val="24"/>
-        </w:rPr>
-      </w:pPr>
-      <w:r>
-        <w:rPr>
-          <w:rFonts w:ascii="Times New Roman" w:hAnsi="Times New Roman" w:cs="Times New Roman"/>
           <w:color w:val="0070C0"/>
           <w:sz w:val="24"/>
           <w:szCs w:val="24"/>
         </w:rPr>
+      </w:pPr>
+      <w:r>
+        <w:rPr>
+          <w:rFonts w:ascii="Times New Roman" w:hAnsi="Times New Roman" w:cs="Times New Roman"/>
+          <w:color w:val="0070C0"/>
+          <w:sz w:val="24"/>
+          <w:szCs w:val="24"/>
+        </w:rPr>
         <w:t xml:space="preserve">2NF: </w:t>
       </w:r>
+    </w:p>
+    <w:p>
+      <w:pPr>
+        <w:pStyle w:val="ListParagraph"/>
+        <w:ind w:left="1440"/>
+        <w:rPr>
+          <w:rFonts w:ascii="Times New Roman" w:hAnsi="Times New Roman" w:cs="Times New Roman"/>
+          <w:sz w:val="24"/>
+          <w:szCs w:val="24"/>
+        </w:rPr>
+      </w:pPr>
+      <w:proofErr w:type="spellStart"/>
+      <w:r>
+        <w:rPr>
+          <w:rFonts w:ascii="Times New Roman" w:hAnsi="Times New Roman" w:cs="Times New Roman"/>
+          <w:sz w:val="24"/>
+          <w:szCs w:val="24"/>
+        </w:rPr>
+        <w:t>TotalInfo</w:t>
+      </w:r>
+      <w:proofErr w:type="spellEnd"/>
       <w:r>
         <w:rPr>
           <w:rFonts w:ascii="Times New Roman" w:hAnsi="Times New Roman" w:cs="Times New Roman"/>
@@ -1238,25 +1263,6 @@
         </w:rPr>
         <w:t xml:space="preserve">, </w:t>
       </w:r>
-      <w:r>
-        <w:rPr>
-          <w:rFonts w:ascii="Times New Roman" w:hAnsi="Times New Roman" w:cs="Times New Roman"/>
-          <w:sz w:val="24"/>
-          <w:szCs w:val="24"/>
-        </w:rPr>
-        <w:t xml:space="preserve">   </w:t>
-      </w:r>
-    </w:p>
-    <w:p>
-      <w:pPr>
-        <w:pStyle w:val="ListParagraph"/>
-        <w:ind w:left="1440" w:firstLine="720"/>
-        <w:rPr>
-          <w:rFonts w:ascii="Times New Roman" w:hAnsi="Times New Roman" w:cs="Times New Roman"/>
-          <w:sz w:val="24"/>
-          <w:szCs w:val="24"/>
-        </w:rPr>
-      </w:pPr>
       <w:proofErr w:type="spellStart"/>
       <w:r>
         <w:rPr>
@@ -1303,7 +1309,25 @@
           <w:sz w:val="24"/>
           <w:szCs w:val="24"/>
         </w:rPr>
-        <w:t xml:space="preserve">         (</w:t>
+        <w:t xml:space="preserve"> </w:t>
+      </w:r>
+      <w:proofErr w:type="spellStart"/>
+      <w:r>
+        <w:rPr>
+          <w:rFonts w:ascii="Times New Roman" w:hAnsi="Times New Roman" w:cs="Times New Roman"/>
+          <w:sz w:val="24"/>
+          <w:szCs w:val="24"/>
+        </w:rPr>
+        <w:t>PatientInfo</w:t>
+      </w:r>
+      <w:proofErr w:type="spellEnd"/>
+      <w:r>
+        <w:rPr>
+          <w:rFonts w:ascii="Times New Roman" w:hAnsi="Times New Roman" w:cs="Times New Roman"/>
+          <w:sz w:val="24"/>
+          <w:szCs w:val="24"/>
+        </w:rPr>
+        <w:t>(</w:t>
       </w:r>
       <w:proofErr w:type="spellStart"/>
       <w:r>
@@ -1380,7 +1404,25 @@
           <w:sz w:val="24"/>
           <w:szCs w:val="24"/>
         </w:rPr>
-        <w:t xml:space="preserve">         (</w:t>
+        <w:t xml:space="preserve"> </w:t>
+      </w:r>
+      <w:proofErr w:type="spellStart"/>
+      <w:r>
+        <w:rPr>
+          <w:rFonts w:ascii="Times New Roman" w:hAnsi="Times New Roman" w:cs="Times New Roman"/>
+          <w:sz w:val="24"/>
+          <w:szCs w:val="24"/>
+        </w:rPr>
+        <w:t>DrugInfo</w:t>
+      </w:r>
+      <w:proofErr w:type="spellEnd"/>
+      <w:r>
+        <w:rPr>
+          <w:rFonts w:ascii="Times New Roman" w:hAnsi="Times New Roman" w:cs="Times New Roman"/>
+          <w:sz w:val="24"/>
+          <w:szCs w:val="24"/>
+        </w:rPr>
+        <w:t>(</w:t>
       </w:r>
       <w:proofErr w:type="spellStart"/>
       <w:r>
@@ -1543,6 +1585,7 @@
           <w:sz w:val="24"/>
           <w:szCs w:val="24"/>
         </w:rPr>
+        <w:lastRenderedPageBreak/>
         <w:tab/>
         <w:t>This dependency needs to be separated out in 3NF to have all non-key columns depend on the whole primary key and eliminate further redundancy.</w:t>
       </w:r>
@@ -1575,19 +1618,41 @@
         <w:ind w:left="1440"/>
         <w:rPr>
           <w:rFonts w:ascii="Times New Roman" w:hAnsi="Times New Roman" w:cs="Times New Roman"/>
-          <w:sz w:val="24"/>
-          <w:szCs w:val="24"/>
-        </w:rPr>
-      </w:pPr>
-      <w:r>
-        <w:rPr>
-          <w:rFonts w:ascii="Times New Roman" w:hAnsi="Times New Roman" w:cs="Times New Roman"/>
           <w:color w:val="7030A0"/>
           <w:sz w:val="24"/>
           <w:szCs w:val="24"/>
         </w:rPr>
+      </w:pPr>
+      <w:r>
+        <w:rPr>
+          <w:rFonts w:ascii="Times New Roman" w:hAnsi="Times New Roman" w:cs="Times New Roman"/>
+          <w:color w:val="7030A0"/>
+          <w:sz w:val="24"/>
+          <w:szCs w:val="24"/>
+        </w:rPr>
         <w:t xml:space="preserve">3NF: </w:t>
       </w:r>
+    </w:p>
+    <w:p>
+      <w:pPr>
+        <w:pStyle w:val="ListParagraph"/>
+        <w:ind w:left="1440"/>
+        <w:rPr>
+          <w:rFonts w:ascii="Times New Roman" w:hAnsi="Times New Roman" w:cs="Times New Roman"/>
+          <w:sz w:val="24"/>
+          <w:szCs w:val="24"/>
+        </w:rPr>
+      </w:pPr>
+      <w:proofErr w:type="spellStart"/>
+      <w:r>
+        <w:rPr>
+          <w:rFonts w:ascii="Times New Roman" w:hAnsi="Times New Roman" w:cs="Times New Roman"/>
+          <w:sz w:val="24"/>
+          <w:szCs w:val="24"/>
+        </w:rPr>
+        <w:t>TotalInfo</w:t>
+      </w:r>
+      <w:proofErr w:type="spellEnd"/>
       <w:r>
         <w:rPr>
           <w:rFonts w:ascii="Times New Roman" w:hAnsi="Times New Roman" w:cs="Times New Roman"/>
@@ -1723,19 +1788,16 @@
           <w:sz w:val="24"/>
           <w:szCs w:val="24"/>
         </w:rPr>
-        <w:t xml:space="preserve">,    </w:t>
-      </w:r>
-    </w:p>
-    <w:p>
-      <w:pPr>
-        <w:pStyle w:val="ListParagraph"/>
-        <w:ind w:left="1440" w:firstLine="720"/>
-        <w:rPr>
-          <w:rFonts w:ascii="Times New Roman" w:hAnsi="Times New Roman" w:cs="Times New Roman"/>
-          <w:sz w:val="24"/>
-          <w:szCs w:val="24"/>
-        </w:rPr>
-      </w:pPr>
+        <w:t>,</w:t>
+      </w:r>
+      <w:r>
+        <w:rPr>
+          <w:rFonts w:ascii="Times New Roman" w:hAnsi="Times New Roman" w:cs="Times New Roman"/>
+          <w:sz w:val="24"/>
+          <w:szCs w:val="24"/>
+        </w:rPr>
+        <w:t xml:space="preserve"> </w:t>
+      </w:r>
       <w:proofErr w:type="spellStart"/>
       <w:r>
         <w:rPr>
@@ -1776,13 +1838,23 @@
           <w:szCs w:val="24"/>
         </w:rPr>
       </w:pPr>
-      <w:r>
-        <w:rPr>
-          <w:rFonts w:ascii="Times New Roman" w:hAnsi="Times New Roman" w:cs="Times New Roman"/>
-          <w:sz w:val="24"/>
-          <w:szCs w:val="24"/>
-        </w:rPr>
-        <w:t xml:space="preserve">         (</w:t>
+      <w:proofErr w:type="spellStart"/>
+      <w:r>
+        <w:rPr>
+          <w:rFonts w:ascii="Times New Roman" w:hAnsi="Times New Roman" w:cs="Times New Roman"/>
+          <w:sz w:val="24"/>
+          <w:szCs w:val="24"/>
+        </w:rPr>
+        <w:t>PatientInfo</w:t>
+      </w:r>
+      <w:proofErr w:type="spellEnd"/>
+      <w:r>
+        <w:rPr>
+          <w:rFonts w:ascii="Times New Roman" w:hAnsi="Times New Roman" w:cs="Times New Roman"/>
+          <w:sz w:val="24"/>
+          <w:szCs w:val="24"/>
+        </w:rPr>
+        <w:t>(</w:t>
       </w:r>
       <w:proofErr w:type="spellStart"/>
       <w:r>
@@ -1853,13 +1925,23 @@
           <w:szCs w:val="24"/>
         </w:rPr>
       </w:pPr>
-      <w:r>
-        <w:rPr>
-          <w:rFonts w:ascii="Times New Roman" w:hAnsi="Times New Roman" w:cs="Times New Roman"/>
-          <w:sz w:val="24"/>
-          <w:szCs w:val="24"/>
-        </w:rPr>
-        <w:t xml:space="preserve">         (</w:t>
+      <w:proofErr w:type="spellStart"/>
+      <w:r>
+        <w:rPr>
+          <w:rFonts w:ascii="Times New Roman" w:hAnsi="Times New Roman" w:cs="Times New Roman"/>
+          <w:sz w:val="24"/>
+          <w:szCs w:val="24"/>
+        </w:rPr>
+        <w:t>DrugInfo</w:t>
+      </w:r>
+      <w:proofErr w:type="spellEnd"/>
+      <w:r>
+        <w:rPr>
+          <w:rFonts w:ascii="Times New Roman" w:hAnsi="Times New Roman" w:cs="Times New Roman"/>
+          <w:sz w:val="24"/>
+          <w:szCs w:val="24"/>
+        </w:rPr>
+        <w:t>(</w:t>
       </w:r>
       <w:proofErr w:type="spellStart"/>
       <w:r>
@@ -1947,13 +2029,23 @@
           <w:szCs w:val="24"/>
         </w:rPr>
       </w:pPr>
-      <w:r>
-        <w:rPr>
-          <w:rFonts w:ascii="Times New Roman" w:hAnsi="Times New Roman" w:cs="Times New Roman"/>
-          <w:sz w:val="24"/>
-          <w:szCs w:val="24"/>
-        </w:rPr>
-        <w:t xml:space="preserve">         (</w:t>
+      <w:proofErr w:type="spellStart"/>
+      <w:r>
+        <w:rPr>
+          <w:rFonts w:ascii="Times New Roman" w:hAnsi="Times New Roman" w:cs="Times New Roman"/>
+          <w:sz w:val="24"/>
+          <w:szCs w:val="24"/>
+        </w:rPr>
+        <w:t>WardInfo</w:t>
+      </w:r>
+      <w:proofErr w:type="spellEnd"/>
+      <w:r>
+        <w:rPr>
+          <w:rFonts w:ascii="Times New Roman" w:hAnsi="Times New Roman" w:cs="Times New Roman"/>
+          <w:sz w:val="24"/>
+          <w:szCs w:val="24"/>
+        </w:rPr>
+        <w:t>(</w:t>
       </w:r>
       <w:proofErr w:type="spellStart"/>
       <w:r>
@@ -2017,6 +2109,27 @@
           <w:szCs w:val="24"/>
         </w:rPr>
       </w:pPr>
+    </w:p>
+    <w:p>
+      <w:pPr>
+        <w:pStyle w:val="ListParagraph"/>
+        <w:ind w:left="1440"/>
+        <w:rPr>
+          <w:rFonts w:ascii="Times New Roman" w:hAnsi="Times New Roman" w:cs="Times New Roman"/>
+          <w:sz w:val="24"/>
+          <w:szCs w:val="24"/>
+        </w:rPr>
+      </w:pPr>
+      <w:proofErr w:type="spellStart"/>
+      <w:r>
+        <w:rPr>
+          <w:rFonts w:ascii="Times New Roman" w:hAnsi="Times New Roman" w:cs="Times New Roman"/>
+          <w:sz w:val="24"/>
+          <w:szCs w:val="24"/>
+        </w:rPr>
+        <w:t>TotalInfo</w:t>
+      </w:r>
+      <w:proofErr w:type="spellEnd"/>
       <w:r>
         <w:rPr>
           <w:rFonts w:ascii="Times New Roman" w:hAnsi="Times New Roman" w:cs="Times New Roman"/>
@@ -2168,8 +2281,126 @@
           <w:sz w:val="24"/>
           <w:szCs w:val="24"/>
         </w:rPr>
-        <w:t xml:space="preserve"> </w:t>
-      </w:r>
+        <w:t xml:space="preserve"> (</w:t>
+      </w:r>
+      <w:r>
+        <w:rPr>
+          <w:rFonts w:ascii="Times New Roman" w:hAnsi="Times New Roman" w:cs="Times New Roman"/>
+          <w:color w:val="00B050"/>
+          <w:sz w:val="24"/>
+          <w:szCs w:val="24"/>
+        </w:rPr>
+        <w:t>FK</w:t>
+      </w:r>
+      <w:r>
+        <w:rPr>
+          <w:rFonts w:ascii="Times New Roman" w:hAnsi="Times New Roman" w:cs="Times New Roman"/>
+          <w:sz w:val="24"/>
+          <w:szCs w:val="24"/>
+        </w:rPr>
+        <w:t>)</w:t>
+      </w:r>
+      <w:r>
+        <w:rPr>
+          <w:rFonts w:ascii="Times New Roman" w:hAnsi="Times New Roman" w:cs="Times New Roman"/>
+          <w:sz w:val="24"/>
+          <w:szCs w:val="24"/>
+        </w:rPr>
+        <w:t xml:space="preserve">, </w:t>
+      </w:r>
+      <w:proofErr w:type="spellStart"/>
+      <w:r>
+        <w:rPr>
+          <w:rFonts w:ascii="Times New Roman" w:hAnsi="Times New Roman" w:cs="Times New Roman"/>
+          <w:sz w:val="24"/>
+          <w:szCs w:val="24"/>
+        </w:rPr>
+        <w:t>wardName</w:t>
+      </w:r>
+      <w:proofErr w:type="spellEnd"/>
+      <w:r>
+        <w:rPr>
+          <w:rFonts w:ascii="Times New Roman" w:hAnsi="Times New Roman" w:cs="Times New Roman"/>
+          <w:sz w:val="24"/>
+          <w:szCs w:val="24"/>
+        </w:rPr>
+        <w:t xml:space="preserve">, </w:t>
+      </w:r>
+      <w:proofErr w:type="spellStart"/>
+      <w:r>
+        <w:rPr>
+          <w:rFonts w:ascii="Times New Roman" w:hAnsi="Times New Roman" w:cs="Times New Roman"/>
+          <w:sz w:val="24"/>
+          <w:szCs w:val="24"/>
+        </w:rPr>
+        <w:t>bedNo</w:t>
+      </w:r>
+      <w:proofErr w:type="spellEnd"/>
+      <w:r>
+        <w:rPr>
+          <w:rFonts w:ascii="Times New Roman" w:hAnsi="Times New Roman" w:cs="Times New Roman"/>
+          <w:sz w:val="24"/>
+          <w:szCs w:val="24"/>
+        </w:rPr>
+        <w:t xml:space="preserve">, </w:t>
+      </w:r>
+      <w:proofErr w:type="spellStart"/>
+      <w:r>
+        <w:rPr>
+          <w:rFonts w:ascii="Times New Roman" w:hAnsi="Times New Roman" w:cs="Times New Roman"/>
+          <w:sz w:val="24"/>
+          <w:szCs w:val="24"/>
+        </w:rPr>
+        <w:t>unitsPerDay</w:t>
+      </w:r>
+      <w:proofErr w:type="spellEnd"/>
+      <w:r>
+        <w:rPr>
+          <w:rFonts w:ascii="Times New Roman" w:hAnsi="Times New Roman" w:cs="Times New Roman"/>
+          <w:sz w:val="24"/>
+          <w:szCs w:val="24"/>
+        </w:rPr>
+        <w:t xml:space="preserve">, </w:t>
+      </w:r>
+      <w:proofErr w:type="spellStart"/>
+      <w:r>
+        <w:rPr>
+          <w:rFonts w:ascii="Times New Roman" w:hAnsi="Times New Roman" w:cs="Times New Roman"/>
+          <w:sz w:val="24"/>
+          <w:szCs w:val="24"/>
+        </w:rPr>
+        <w:t>finDate</w:t>
+      </w:r>
+      <w:proofErr w:type="spellEnd"/>
+      <w:r>
+        <w:rPr>
+          <w:rFonts w:ascii="Times New Roman" w:hAnsi="Times New Roman" w:cs="Times New Roman"/>
+          <w:sz w:val="24"/>
+          <w:szCs w:val="24"/>
+        </w:rPr>
+        <w:t>)</w:t>
+      </w:r>
+    </w:p>
+    <w:p>
+      <w:pPr>
+        <w:pStyle w:val="ListParagraph"/>
+        <w:ind w:left="1440"/>
+        <w:rPr>
+          <w:rFonts w:ascii="Times New Roman" w:hAnsi="Times New Roman" w:cs="Times New Roman"/>
+          <w:sz w:val="24"/>
+          <w:szCs w:val="24"/>
+        </w:rPr>
+      </w:pPr>
+      <w:proofErr w:type="spellStart"/>
+      <w:r>
+        <w:rPr>
+          <w:rFonts w:ascii="Times New Roman" w:hAnsi="Times New Roman" w:cs="Times New Roman"/>
+          <w:sz w:val="24"/>
+          <w:szCs w:val="24"/>
+        </w:rPr>
+        <w:t>PatientInfo</w:t>
+      </w:r>
+      <w:proofErr w:type="spellEnd"/>
       <w:r>
         <w:rPr>
           <w:rFonts w:ascii="Times New Roman" w:hAnsi="Times New Roman" w:cs="Times New Roman"/>
@@ -2178,15 +2409,35 @@
         </w:rPr>
         <w:t>(</w:t>
       </w:r>
-      <w:r>
-        <w:rPr>
-          <w:rFonts w:ascii="Times New Roman" w:hAnsi="Times New Roman" w:cs="Times New Roman"/>
-          <w:color w:val="00B050"/>
-          <w:sz w:val="24"/>
-          <w:szCs w:val="24"/>
-        </w:rPr>
-        <w:t>FK</w:t>
-      </w:r>
+      <w:proofErr w:type="spellStart"/>
+      <w:r>
+        <w:rPr>
+          <w:rFonts w:ascii="Times New Roman" w:hAnsi="Times New Roman" w:cs="Times New Roman"/>
+          <w:color w:val="FF0000"/>
+          <w:sz w:val="24"/>
+          <w:szCs w:val="24"/>
+        </w:rPr>
+        <w:t>patientNo</w:t>
+      </w:r>
+      <w:proofErr w:type="spellEnd"/>
+      <w:r>
+        <w:rPr>
+          <w:rFonts w:ascii="Times New Roman" w:hAnsi="Times New Roman" w:cs="Times New Roman"/>
+          <w:sz w:val="24"/>
+          <w:szCs w:val="24"/>
+        </w:rPr>
+        <w:t xml:space="preserve">, </w:t>
+      </w:r>
+      <w:proofErr w:type="spellStart"/>
+      <w:r>
+        <w:rPr>
+          <w:rFonts w:ascii="Times New Roman" w:hAnsi="Times New Roman" w:cs="Times New Roman"/>
+          <w:sz w:val="24"/>
+          <w:szCs w:val="24"/>
+        </w:rPr>
+        <w:t>fullName</w:t>
+      </w:r>
+      <w:proofErr w:type="spellEnd"/>
       <w:r>
         <w:rPr>
           <w:rFonts w:ascii="Times New Roman" w:hAnsi="Times New Roman" w:cs="Times New Roman"/>
@@ -2195,76 +2446,80 @@
         </w:rPr>
         <w:t>)</w:t>
       </w:r>
-      <w:r>
-        <w:rPr>
-          <w:rFonts w:ascii="Times New Roman" w:hAnsi="Times New Roman" w:cs="Times New Roman"/>
-          <w:sz w:val="24"/>
-          <w:szCs w:val="24"/>
-        </w:rPr>
-        <w:t xml:space="preserve">, </w:t>
-      </w:r>
-      <w:proofErr w:type="spellStart"/>
-      <w:r>
-        <w:rPr>
-          <w:rFonts w:ascii="Times New Roman" w:hAnsi="Times New Roman" w:cs="Times New Roman"/>
-          <w:sz w:val="24"/>
-          <w:szCs w:val="24"/>
-        </w:rPr>
-        <w:t>wardName</w:t>
-      </w:r>
-      <w:proofErr w:type="spellEnd"/>
-      <w:r>
-        <w:rPr>
-          <w:rFonts w:ascii="Times New Roman" w:hAnsi="Times New Roman" w:cs="Times New Roman"/>
-          <w:sz w:val="24"/>
-          <w:szCs w:val="24"/>
-        </w:rPr>
-        <w:t xml:space="preserve">, </w:t>
-      </w:r>
-      <w:proofErr w:type="spellStart"/>
-      <w:r>
-        <w:rPr>
-          <w:rFonts w:ascii="Times New Roman" w:hAnsi="Times New Roman" w:cs="Times New Roman"/>
-          <w:sz w:val="24"/>
-          <w:szCs w:val="24"/>
-        </w:rPr>
-        <w:t>bedNo</w:t>
-      </w:r>
-      <w:proofErr w:type="spellEnd"/>
-      <w:r>
-        <w:rPr>
-          <w:rFonts w:ascii="Times New Roman" w:hAnsi="Times New Roman" w:cs="Times New Roman"/>
-          <w:sz w:val="24"/>
-          <w:szCs w:val="24"/>
-        </w:rPr>
-        <w:t xml:space="preserve">, </w:t>
-      </w:r>
-      <w:proofErr w:type="spellStart"/>
-      <w:r>
-        <w:rPr>
-          <w:rFonts w:ascii="Times New Roman" w:hAnsi="Times New Roman" w:cs="Times New Roman"/>
-          <w:sz w:val="24"/>
-          <w:szCs w:val="24"/>
-        </w:rPr>
-        <w:t>unitsPerDay</w:t>
-      </w:r>
-      <w:proofErr w:type="spellEnd"/>
-      <w:r>
-        <w:rPr>
-          <w:rFonts w:ascii="Times New Roman" w:hAnsi="Times New Roman" w:cs="Times New Roman"/>
-          <w:sz w:val="24"/>
-          <w:szCs w:val="24"/>
-        </w:rPr>
-        <w:t xml:space="preserve">, </w:t>
-      </w:r>
-      <w:proofErr w:type="spellStart"/>
-      <w:r>
-        <w:rPr>
-          <w:rFonts w:ascii="Times New Roman" w:hAnsi="Times New Roman" w:cs="Times New Roman"/>
-          <w:sz w:val="24"/>
-          <w:szCs w:val="24"/>
-        </w:rPr>
-        <w:t>finDate</w:t>
+    </w:p>
+    <w:p>
+      <w:pPr>
+        <w:pStyle w:val="ListParagraph"/>
+        <w:ind w:left="1440"/>
+        <w:rPr>
+          <w:rFonts w:ascii="Times New Roman" w:hAnsi="Times New Roman" w:cs="Times New Roman"/>
+          <w:sz w:val="24"/>
+          <w:szCs w:val="24"/>
+        </w:rPr>
+      </w:pPr>
+      <w:proofErr w:type="spellStart"/>
+      <w:r>
+        <w:rPr>
+          <w:rFonts w:ascii="Times New Roman" w:hAnsi="Times New Roman" w:cs="Times New Roman"/>
+          <w:sz w:val="24"/>
+          <w:szCs w:val="24"/>
+        </w:rPr>
+        <w:t>DrugInfo</w:t>
+      </w:r>
+      <w:proofErr w:type="spellEnd"/>
+      <w:r>
+        <w:rPr>
+          <w:rFonts w:ascii="Times New Roman" w:hAnsi="Times New Roman" w:cs="Times New Roman"/>
+          <w:sz w:val="24"/>
+          <w:szCs w:val="24"/>
+        </w:rPr>
+        <w:t>(</w:t>
+      </w:r>
+      <w:proofErr w:type="spellStart"/>
+      <w:r>
+        <w:rPr>
+          <w:rFonts w:ascii="Times New Roman" w:hAnsi="Times New Roman" w:cs="Times New Roman"/>
+          <w:color w:val="FF0000"/>
+          <w:sz w:val="24"/>
+          <w:szCs w:val="24"/>
+        </w:rPr>
+        <w:t>drugNo</w:t>
+      </w:r>
+      <w:proofErr w:type="spellEnd"/>
+      <w:r>
+        <w:rPr>
+          <w:rFonts w:ascii="Times New Roman" w:hAnsi="Times New Roman" w:cs="Times New Roman"/>
+          <w:sz w:val="24"/>
+          <w:szCs w:val="24"/>
+        </w:rPr>
+        <w:t xml:space="preserve">, </w:t>
+      </w:r>
+      <w:proofErr w:type="spellStart"/>
+      <w:r>
+        <w:rPr>
+          <w:rFonts w:ascii="Times New Roman" w:hAnsi="Times New Roman" w:cs="Times New Roman"/>
+          <w:sz w:val="24"/>
+          <w:szCs w:val="24"/>
+        </w:rPr>
+        <w:t>drugName</w:t>
+      </w:r>
+      <w:proofErr w:type="spellEnd"/>
+      <w:r>
+        <w:rPr>
+          <w:rFonts w:ascii="Times New Roman" w:hAnsi="Times New Roman" w:cs="Times New Roman"/>
+          <w:sz w:val="24"/>
+          <w:szCs w:val="24"/>
+        </w:rPr>
+        <w:t xml:space="preserve">, description, dosage, </w:t>
+      </w:r>
+      <w:proofErr w:type="spellStart"/>
+      <w:r>
+        <w:rPr>
+          <w:rFonts w:ascii="Times New Roman" w:hAnsi="Times New Roman" w:cs="Times New Roman"/>
+          <w:sz w:val="24"/>
+          <w:szCs w:val="24"/>
+        </w:rPr>
+        <w:t>adminMethod</w:t>
       </w:r>
       <w:proofErr w:type="spellEnd"/>
       <w:r>
@@ -2286,136 +2541,16 @@
           <w:szCs w:val="24"/>
         </w:rPr>
       </w:pPr>
-      <w:r>
-        <w:rPr>
-          <w:rFonts w:ascii="Times New Roman" w:hAnsi="Times New Roman" w:cs="Times New Roman"/>
-          <w:sz w:val="24"/>
-          <w:szCs w:val="24"/>
-        </w:rPr>
-        <w:t>(</w:t>
-      </w:r>
-      <w:proofErr w:type="spellStart"/>
-      <w:r>
-        <w:rPr>
-          <w:rFonts w:ascii="Times New Roman" w:hAnsi="Times New Roman" w:cs="Times New Roman"/>
-          <w:color w:val="FF0000"/>
-          <w:sz w:val="24"/>
-          <w:szCs w:val="24"/>
-        </w:rPr>
-        <w:t>patientNo</w:t>
-      </w:r>
-      <w:proofErr w:type="spellEnd"/>
-      <w:r>
-        <w:rPr>
-          <w:rFonts w:ascii="Times New Roman" w:hAnsi="Times New Roman" w:cs="Times New Roman"/>
-          <w:sz w:val="24"/>
-          <w:szCs w:val="24"/>
-        </w:rPr>
-        <w:t xml:space="preserve">, </w:t>
-      </w:r>
-      <w:proofErr w:type="spellStart"/>
-      <w:r>
-        <w:rPr>
-          <w:rFonts w:ascii="Times New Roman" w:hAnsi="Times New Roman" w:cs="Times New Roman"/>
-          <w:sz w:val="24"/>
-          <w:szCs w:val="24"/>
-        </w:rPr>
-        <w:t>fullName</w:t>
-      </w:r>
-      <w:proofErr w:type="spellEnd"/>
-      <w:r>
-        <w:rPr>
-          <w:rFonts w:ascii="Times New Roman" w:hAnsi="Times New Roman" w:cs="Times New Roman"/>
-          <w:sz w:val="24"/>
-          <w:szCs w:val="24"/>
-        </w:rPr>
-        <w:t>)</w:t>
-      </w:r>
-    </w:p>
-    <w:p>
-      <w:pPr>
-        <w:pStyle w:val="ListParagraph"/>
-        <w:ind w:left="1440"/>
-        <w:rPr>
-          <w:rFonts w:ascii="Times New Roman" w:hAnsi="Times New Roman" w:cs="Times New Roman"/>
-          <w:sz w:val="24"/>
-          <w:szCs w:val="24"/>
-        </w:rPr>
-      </w:pPr>
-      <w:r>
-        <w:rPr>
-          <w:rFonts w:ascii="Times New Roman" w:hAnsi="Times New Roman" w:cs="Times New Roman"/>
-          <w:sz w:val="24"/>
-          <w:szCs w:val="24"/>
-        </w:rPr>
-        <w:t>(</w:t>
-      </w:r>
-      <w:proofErr w:type="spellStart"/>
-      <w:r>
-        <w:rPr>
-          <w:rFonts w:ascii="Times New Roman" w:hAnsi="Times New Roman" w:cs="Times New Roman"/>
-          <w:color w:val="FF0000"/>
-          <w:sz w:val="24"/>
-          <w:szCs w:val="24"/>
-        </w:rPr>
-        <w:t>drugNo</w:t>
-      </w:r>
-      <w:proofErr w:type="spellEnd"/>
-      <w:r>
-        <w:rPr>
-          <w:rFonts w:ascii="Times New Roman" w:hAnsi="Times New Roman" w:cs="Times New Roman"/>
-          <w:sz w:val="24"/>
-          <w:szCs w:val="24"/>
-        </w:rPr>
-        <w:t xml:space="preserve">, </w:t>
-      </w:r>
-      <w:proofErr w:type="spellStart"/>
-      <w:r>
-        <w:rPr>
-          <w:rFonts w:ascii="Times New Roman" w:hAnsi="Times New Roman" w:cs="Times New Roman"/>
-          <w:sz w:val="24"/>
-          <w:szCs w:val="24"/>
-        </w:rPr>
-        <w:t>drugName</w:t>
-      </w:r>
-      <w:proofErr w:type="spellEnd"/>
-      <w:r>
-        <w:rPr>
-          <w:rFonts w:ascii="Times New Roman" w:hAnsi="Times New Roman" w:cs="Times New Roman"/>
-          <w:sz w:val="24"/>
-          <w:szCs w:val="24"/>
-        </w:rPr>
-        <w:t xml:space="preserve">, description, dosage, </w:t>
-      </w:r>
-      <w:proofErr w:type="spellStart"/>
-      <w:r>
-        <w:rPr>
-          <w:rFonts w:ascii="Times New Roman" w:hAnsi="Times New Roman" w:cs="Times New Roman"/>
-          <w:sz w:val="24"/>
-          <w:szCs w:val="24"/>
-        </w:rPr>
-        <w:t>adminMethod</w:t>
-      </w:r>
-      <w:proofErr w:type="spellEnd"/>
-      <w:r>
-        <w:rPr>
-          <w:rFonts w:ascii="Times New Roman" w:hAnsi="Times New Roman" w:cs="Times New Roman"/>
-          <w:sz w:val="24"/>
-          <w:szCs w:val="24"/>
-        </w:rPr>
-        <w:t>)</w:t>
-      </w:r>
-    </w:p>
-    <w:p>
-      <w:pPr>
-        <w:pStyle w:val="ListParagraph"/>
-        <w:ind w:left="1440"/>
-        <w:rPr>
-          <w:rFonts w:ascii="Times New Roman" w:hAnsi="Times New Roman" w:cs="Times New Roman"/>
-          <w:sz w:val="24"/>
-          <w:szCs w:val="24"/>
-        </w:rPr>
-      </w:pPr>
+      <w:proofErr w:type="spellStart"/>
+      <w:r>
+        <w:rPr>
+          <w:rFonts w:ascii="Times New Roman" w:hAnsi="Times New Roman" w:cs="Times New Roman"/>
+          <w:sz w:val="24"/>
+          <w:szCs w:val="24"/>
+        </w:rPr>
+        <w:t>WardInfo</w:t>
+      </w:r>
+      <w:proofErr w:type="spellEnd"/>
       <w:r>
         <w:rPr>
           <w:rFonts w:ascii="Times New Roman" w:hAnsi="Times New Roman" w:cs="Times New Roman"/>
@@ -2862,25 +2997,7 @@
           <w:sz w:val="24"/>
           <w:szCs w:val="24"/>
         </w:rPr>
-        <w:t xml:space="preserve">, </w:t>
-      </w:r>
-      <w:proofErr w:type="gramStart"/>
-      <w:r>
-        <w:rPr>
-          <w:rFonts w:ascii="Times New Roman" w:hAnsi="Times New Roman" w:cs="Times New Roman"/>
-          <w:sz w:val="24"/>
-          <w:szCs w:val="24"/>
-        </w:rPr>
-        <w:t>appointment(</w:t>
-      </w:r>
-      <w:proofErr w:type="gramEnd"/>
-      <w:r>
-        <w:rPr>
-          <w:rFonts w:ascii="Times New Roman" w:hAnsi="Times New Roman" w:cs="Times New Roman"/>
-          <w:sz w:val="24"/>
-          <w:szCs w:val="24"/>
-        </w:rPr>
-        <w:t xml:space="preserve">date, time) </w:t>
+        <w:t xml:space="preserve">, appointment(date, time) </w:t>
       </w:r>
       <w:r>
         <w:rPr>
@@ -3014,25 +3131,7 @@
           <w:sz w:val="24"/>
           <w:szCs w:val="24"/>
         </w:rPr>
-        <w:t xml:space="preserve">, </w:t>
-      </w:r>
-      <w:proofErr w:type="gramStart"/>
-      <w:r>
-        <w:rPr>
-          <w:rFonts w:ascii="Times New Roman" w:hAnsi="Times New Roman" w:cs="Times New Roman"/>
-          <w:sz w:val="24"/>
-          <w:szCs w:val="24"/>
-        </w:rPr>
-        <w:t>appointment(</w:t>
-      </w:r>
-      <w:proofErr w:type="gramEnd"/>
-      <w:r>
-        <w:rPr>
-          <w:rFonts w:ascii="Times New Roman" w:hAnsi="Times New Roman" w:cs="Times New Roman"/>
-          <w:sz w:val="24"/>
-          <w:szCs w:val="24"/>
-        </w:rPr>
-        <w:t xml:space="preserve">date, time) </w:t>
+        <w:t xml:space="preserve">, appointment(date, time) </w:t>
       </w:r>
       <w:r>
         <w:rPr>
@@ -3135,9 +3234,29 @@
           <w:sz w:val="24"/>
           <w:szCs w:val="24"/>
         </w:rPr>
-        <w:lastRenderedPageBreak/>
         <w:t xml:space="preserve">1NF: </w:t>
       </w:r>
+    </w:p>
+    <w:p>
+      <w:pPr>
+        <w:pStyle w:val="ListParagraph"/>
+        <w:ind w:left="1440"/>
+        <w:rPr>
+          <w:rFonts w:ascii="Times New Roman" w:hAnsi="Times New Roman" w:cs="Times New Roman"/>
+          <w:sz w:val="24"/>
+          <w:szCs w:val="24"/>
+        </w:rPr>
+      </w:pPr>
+      <w:proofErr w:type="spellStart"/>
+      <w:r>
+        <w:rPr>
+          <w:rFonts w:ascii="Times New Roman" w:hAnsi="Times New Roman" w:cs="Times New Roman"/>
+          <w:sz w:val="24"/>
+          <w:szCs w:val="24"/>
+        </w:rPr>
+        <w:t>TotalInfo</w:t>
+      </w:r>
+      <w:proofErr w:type="spellEnd"/>
       <w:r>
         <w:rPr>
           <w:rFonts w:ascii="Times New Roman" w:hAnsi="Times New Roman" w:cs="Times New Roman"/>
@@ -3470,19 +3589,41 @@
         <w:ind w:left="1440"/>
         <w:rPr>
           <w:rFonts w:ascii="Times New Roman" w:hAnsi="Times New Roman" w:cs="Times New Roman"/>
-          <w:sz w:val="24"/>
-          <w:szCs w:val="24"/>
-        </w:rPr>
-      </w:pPr>
-      <w:r>
-        <w:rPr>
-          <w:rFonts w:ascii="Times New Roman" w:hAnsi="Times New Roman" w:cs="Times New Roman"/>
           <w:color w:val="0070C0"/>
           <w:sz w:val="24"/>
           <w:szCs w:val="24"/>
         </w:rPr>
+      </w:pPr>
+      <w:r>
+        <w:rPr>
+          <w:rFonts w:ascii="Times New Roman" w:hAnsi="Times New Roman" w:cs="Times New Roman"/>
+          <w:color w:val="0070C0"/>
+          <w:sz w:val="24"/>
+          <w:szCs w:val="24"/>
+        </w:rPr>
         <w:t xml:space="preserve">2NF: </w:t>
       </w:r>
+    </w:p>
+    <w:p>
+      <w:pPr>
+        <w:pStyle w:val="ListParagraph"/>
+        <w:ind w:left="1440"/>
+        <w:rPr>
+          <w:rFonts w:ascii="Times New Roman" w:hAnsi="Times New Roman" w:cs="Times New Roman"/>
+          <w:sz w:val="24"/>
+          <w:szCs w:val="24"/>
+        </w:rPr>
+      </w:pPr>
+      <w:proofErr w:type="spellStart"/>
+      <w:r>
+        <w:rPr>
+          <w:rFonts w:ascii="Times New Roman" w:hAnsi="Times New Roman" w:cs="Times New Roman"/>
+          <w:sz w:val="24"/>
+          <w:szCs w:val="24"/>
+        </w:rPr>
+        <w:t>TotalInfo</w:t>
+      </w:r>
+      <w:proofErr w:type="spellEnd"/>
       <w:r>
         <w:rPr>
           <w:rFonts w:ascii="Times New Roman" w:hAnsi="Times New Roman" w:cs="Times New Roman"/>
@@ -3610,15 +3751,16 @@
           <w:szCs w:val="24"/>
         </w:rPr>
       </w:pPr>
-      <w:r>
-        <w:rPr>
-          <w:rFonts w:ascii="Times New Roman" w:hAnsi="Times New Roman" w:cs="Times New Roman"/>
-          <w:color w:val="0070C0"/>
-          <w:sz w:val="24"/>
-          <w:szCs w:val="24"/>
-        </w:rPr>
-        <w:t xml:space="preserve">         </w:t>
-      </w:r>
+      <w:proofErr w:type="spellStart"/>
+      <w:r>
+        <w:rPr>
+          <w:rFonts w:ascii="Times New Roman" w:hAnsi="Times New Roman" w:cs="Times New Roman"/>
+          <w:sz w:val="24"/>
+          <w:szCs w:val="24"/>
+        </w:rPr>
+        <w:t>DentistInfo</w:t>
+      </w:r>
+      <w:proofErr w:type="spellEnd"/>
       <w:r>
         <w:rPr>
           <w:rFonts w:ascii="Times New Roman" w:hAnsi="Times New Roman" w:cs="Times New Roman"/>
@@ -3686,13 +3828,23 @@
           <w:szCs w:val="24"/>
         </w:rPr>
       </w:pPr>
-      <w:r>
-        <w:rPr>
-          <w:rFonts w:ascii="Times New Roman" w:hAnsi="Times New Roman" w:cs="Times New Roman"/>
-          <w:sz w:val="24"/>
-          <w:szCs w:val="24"/>
-        </w:rPr>
-        <w:t xml:space="preserve">         (</w:t>
+      <w:proofErr w:type="spellStart"/>
+      <w:r>
+        <w:rPr>
+          <w:rFonts w:ascii="Times New Roman" w:hAnsi="Times New Roman" w:cs="Times New Roman"/>
+          <w:sz w:val="24"/>
+          <w:szCs w:val="24"/>
+        </w:rPr>
+        <w:t>AppointmentInfo</w:t>
+      </w:r>
+      <w:proofErr w:type="spellEnd"/>
+      <w:r>
+        <w:rPr>
+          <w:rFonts w:ascii="Times New Roman" w:hAnsi="Times New Roman" w:cs="Times New Roman"/>
+          <w:sz w:val="24"/>
+          <w:szCs w:val="24"/>
+        </w:rPr>
+        <w:t>(</w:t>
       </w:r>
       <w:proofErr w:type="spellStart"/>
       <w:r>
@@ -3746,6 +3898,560 @@
           <w:szCs w:val="24"/>
         </w:rPr>
         <w:t>surgeryNo</w:t>
+      </w:r>
+      <w:proofErr w:type="spellEnd"/>
+      <w:r>
+        <w:rPr>
+          <w:rFonts w:ascii="Times New Roman" w:hAnsi="Times New Roman" w:cs="Times New Roman"/>
+          <w:sz w:val="24"/>
+          <w:szCs w:val="24"/>
+        </w:rPr>
+        <w:t>)</w:t>
+      </w:r>
+    </w:p>
+    <w:p>
+      <w:pPr>
+        <w:pStyle w:val="ListParagraph"/>
+        <w:ind w:left="1440"/>
+        <w:rPr>
+          <w:rFonts w:ascii="Times New Roman" w:hAnsi="Times New Roman" w:cs="Times New Roman"/>
+          <w:sz w:val="24"/>
+          <w:szCs w:val="24"/>
+        </w:rPr>
+      </w:pPr>
+    </w:p>
+    <w:p>
+      <w:pPr>
+        <w:pStyle w:val="ListParagraph"/>
+        <w:ind w:left="1440"/>
+        <w:rPr>
+          <w:rFonts w:ascii="Times New Roman" w:hAnsi="Times New Roman" w:cs="Times New Roman"/>
+          <w:color w:val="C45911" w:themeColor="accent2" w:themeShade="BF"/>
+          <w:sz w:val="24"/>
+          <w:szCs w:val="24"/>
+        </w:rPr>
+      </w:pPr>
+      <w:proofErr w:type="spellStart"/>
+      <w:r>
+        <w:rPr>
+          <w:rFonts w:ascii="Times New Roman" w:hAnsi="Times New Roman" w:cs="Times New Roman"/>
+          <w:color w:val="C45911" w:themeColor="accent2" w:themeShade="BF"/>
+          <w:sz w:val="24"/>
+          <w:szCs w:val="24"/>
+        </w:rPr>
+        <w:t>patNo</w:t>
+      </w:r>
+      <w:proofErr w:type="spellEnd"/>
+      <w:r>
+        <w:rPr>
+          <w:rFonts w:ascii="Times New Roman" w:hAnsi="Times New Roman" w:cs="Times New Roman"/>
+          <w:color w:val="C45911" w:themeColor="accent2" w:themeShade="BF"/>
+          <w:sz w:val="24"/>
+          <w:szCs w:val="24"/>
+        </w:rPr>
+        <w:t xml:space="preserve"> </w:t>
+      </w:r>
+      <w:r>
+        <w:rPr>
+          <w:rFonts w:ascii="Times New Roman" w:hAnsi="Times New Roman" w:cs="Times New Roman"/>
+          <w:color w:val="C45911" w:themeColor="accent2" w:themeShade="BF"/>
+          <w:sz w:val="24"/>
+          <w:szCs w:val="24"/>
+        </w:rPr>
+        <w:sym w:font="Wingdings" w:char="F0E0"/>
+      </w:r>
+      <w:r>
+        <w:rPr>
+          <w:rFonts w:ascii="Times New Roman" w:hAnsi="Times New Roman" w:cs="Times New Roman"/>
+          <w:color w:val="C45911" w:themeColor="accent2" w:themeShade="BF"/>
+          <w:sz w:val="24"/>
+          <w:szCs w:val="24"/>
+        </w:rPr>
+        <w:t xml:space="preserve"> </w:t>
+      </w:r>
+      <w:proofErr w:type="spellStart"/>
+      <w:r>
+        <w:rPr>
+          <w:rFonts w:ascii="Times New Roman" w:hAnsi="Times New Roman" w:cs="Times New Roman"/>
+          <w:color w:val="C45911" w:themeColor="accent2" w:themeShade="BF"/>
+          <w:sz w:val="24"/>
+          <w:szCs w:val="24"/>
+        </w:rPr>
+        <w:t>patName</w:t>
+      </w:r>
+      <w:proofErr w:type="spellEnd"/>
+      <w:r>
+        <w:rPr>
+          <w:rFonts w:ascii="Times New Roman" w:hAnsi="Times New Roman" w:cs="Times New Roman"/>
+          <w:color w:val="C45911" w:themeColor="accent2" w:themeShade="BF"/>
+          <w:sz w:val="24"/>
+          <w:szCs w:val="24"/>
+        </w:rPr>
+        <w:t xml:space="preserve">, </w:t>
+      </w:r>
+      <w:proofErr w:type="spellStart"/>
+      <w:r>
+        <w:rPr>
+          <w:rFonts w:ascii="Times New Roman" w:hAnsi="Times New Roman" w:cs="Times New Roman"/>
+          <w:color w:val="C45911" w:themeColor="accent2" w:themeShade="BF"/>
+          <w:sz w:val="24"/>
+          <w:szCs w:val="24"/>
+        </w:rPr>
+        <w:t>surgeryNo</w:t>
+      </w:r>
+      <w:proofErr w:type="spellEnd"/>
+    </w:p>
+    <w:p>
+      <w:pPr>
+        <w:pStyle w:val="ListParagraph"/>
+        <w:ind w:left="1440"/>
+        <w:rPr>
+          <w:rFonts w:ascii="Times New Roman" w:hAnsi="Times New Roman" w:cs="Times New Roman"/>
+          <w:color w:val="C45911" w:themeColor="accent2" w:themeShade="BF"/>
+          <w:sz w:val="24"/>
+          <w:szCs w:val="24"/>
+        </w:rPr>
+      </w:pPr>
+    </w:p>
+    <w:p>
+      <w:pPr>
+        <w:pStyle w:val="ListParagraph"/>
+        <w:ind w:left="1440"/>
+        <w:rPr>
+          <w:rFonts w:ascii="Times New Roman" w:hAnsi="Times New Roman" w:cs="Times New Roman"/>
+          <w:sz w:val="24"/>
+          <w:szCs w:val="24"/>
+        </w:rPr>
+      </w:pPr>
+      <w:r>
+        <w:rPr>
+          <w:rFonts w:ascii="Times New Roman" w:hAnsi="Times New Roman" w:cs="Times New Roman"/>
+          <w:sz w:val="24"/>
+          <w:szCs w:val="24"/>
+        </w:rPr>
+        <w:t xml:space="preserve">This dependency violates 3NF because </w:t>
+      </w:r>
+      <w:proofErr w:type="spellStart"/>
+      <w:r>
+        <w:rPr>
+          <w:rFonts w:ascii="Times New Roman" w:hAnsi="Times New Roman" w:cs="Times New Roman"/>
+          <w:sz w:val="24"/>
+          <w:szCs w:val="24"/>
+        </w:rPr>
+        <w:t>surgeryNo</w:t>
+      </w:r>
+      <w:proofErr w:type="spellEnd"/>
+      <w:r>
+        <w:rPr>
+          <w:rFonts w:ascii="Times New Roman" w:hAnsi="Times New Roman" w:cs="Times New Roman"/>
+          <w:sz w:val="24"/>
+          <w:szCs w:val="24"/>
+        </w:rPr>
+        <w:t xml:space="preserve"> and </w:t>
+      </w:r>
+      <w:proofErr w:type="spellStart"/>
+      <w:r>
+        <w:rPr>
+          <w:rFonts w:ascii="Times New Roman" w:hAnsi="Times New Roman" w:cs="Times New Roman"/>
+          <w:sz w:val="24"/>
+          <w:szCs w:val="24"/>
+        </w:rPr>
+        <w:t>patName</w:t>
+      </w:r>
+      <w:proofErr w:type="spellEnd"/>
+      <w:r>
+        <w:rPr>
+          <w:rFonts w:ascii="Times New Roman" w:hAnsi="Times New Roman" w:cs="Times New Roman"/>
+          <w:sz w:val="24"/>
+          <w:szCs w:val="24"/>
+        </w:rPr>
+        <w:t xml:space="preserve"> are transitive dependencies on </w:t>
+      </w:r>
+      <w:proofErr w:type="spellStart"/>
+      <w:r>
+        <w:rPr>
+          <w:rFonts w:ascii="Times New Roman" w:hAnsi="Times New Roman" w:cs="Times New Roman"/>
+          <w:sz w:val="24"/>
+          <w:szCs w:val="24"/>
+        </w:rPr>
+        <w:t>staffNo</w:t>
+      </w:r>
+      <w:proofErr w:type="spellEnd"/>
+      <w:r>
+        <w:rPr>
+          <w:rFonts w:ascii="Times New Roman" w:hAnsi="Times New Roman" w:cs="Times New Roman"/>
+          <w:sz w:val="24"/>
+          <w:szCs w:val="24"/>
+        </w:rPr>
+        <w:t xml:space="preserve"> because they depend on </w:t>
+      </w:r>
+      <w:proofErr w:type="spellStart"/>
+      <w:r>
+        <w:rPr>
+          <w:rFonts w:ascii="Times New Roman" w:hAnsi="Times New Roman" w:cs="Times New Roman"/>
+          <w:sz w:val="24"/>
+          <w:szCs w:val="24"/>
+        </w:rPr>
+        <w:t>patNo</w:t>
+      </w:r>
+      <w:proofErr w:type="spellEnd"/>
+      <w:r>
+        <w:rPr>
+          <w:rFonts w:ascii="Times New Roman" w:hAnsi="Times New Roman" w:cs="Times New Roman"/>
+          <w:sz w:val="24"/>
+          <w:szCs w:val="24"/>
+        </w:rPr>
+        <w:t>, which is a non-key depending on another non-key.</w:t>
+      </w:r>
+    </w:p>
+    <w:p>
+      <w:pPr>
+        <w:pStyle w:val="ListParagraph"/>
+        <w:ind w:left="1440"/>
+        <w:rPr>
+          <w:rFonts w:ascii="Times New Roman" w:hAnsi="Times New Roman" w:cs="Times New Roman"/>
+          <w:sz w:val="24"/>
+          <w:szCs w:val="24"/>
+        </w:rPr>
+      </w:pPr>
+    </w:p>
+    <w:p>
+      <w:pPr>
+        <w:pStyle w:val="ListParagraph"/>
+        <w:ind w:left="1440"/>
+        <w:rPr>
+          <w:rFonts w:ascii="Times New Roman" w:hAnsi="Times New Roman" w:cs="Times New Roman"/>
+          <w:color w:val="7030A0"/>
+          <w:sz w:val="24"/>
+          <w:szCs w:val="24"/>
+        </w:rPr>
+      </w:pPr>
+      <w:r>
+        <w:rPr>
+          <w:rFonts w:ascii="Times New Roman" w:hAnsi="Times New Roman" w:cs="Times New Roman"/>
+          <w:color w:val="7030A0"/>
+          <w:sz w:val="24"/>
+          <w:szCs w:val="24"/>
+        </w:rPr>
+        <w:t xml:space="preserve">3NF: </w:t>
+      </w:r>
+    </w:p>
+    <w:p>
+      <w:pPr>
+        <w:pStyle w:val="ListParagraph"/>
+        <w:ind w:left="1440"/>
+        <w:rPr>
+          <w:rFonts w:ascii="Times New Roman" w:hAnsi="Times New Roman" w:cs="Times New Roman"/>
+          <w:sz w:val="24"/>
+          <w:szCs w:val="24"/>
+        </w:rPr>
+      </w:pPr>
+      <w:proofErr w:type="spellStart"/>
+      <w:r>
+        <w:rPr>
+          <w:rFonts w:ascii="Times New Roman" w:hAnsi="Times New Roman" w:cs="Times New Roman"/>
+          <w:sz w:val="24"/>
+          <w:szCs w:val="24"/>
+        </w:rPr>
+        <w:t>TotalInfo</w:t>
+      </w:r>
+      <w:proofErr w:type="spellEnd"/>
+      <w:r>
+        <w:rPr>
+          <w:rFonts w:ascii="Times New Roman" w:hAnsi="Times New Roman" w:cs="Times New Roman"/>
+          <w:sz w:val="24"/>
+          <w:szCs w:val="24"/>
+        </w:rPr>
+        <w:t>(</w:t>
+      </w:r>
+      <w:proofErr w:type="spellStart"/>
+      <w:r>
+        <w:rPr>
+          <w:rFonts w:ascii="Times New Roman" w:hAnsi="Times New Roman" w:cs="Times New Roman"/>
+          <w:color w:val="FF0000"/>
+          <w:sz w:val="24"/>
+          <w:szCs w:val="24"/>
+          <w:u w:val="single"/>
+        </w:rPr>
+        <w:t>staffNo</w:t>
+      </w:r>
+      <w:proofErr w:type="spellEnd"/>
+      <w:r>
+        <w:rPr>
+          <w:rFonts w:ascii="Times New Roman" w:hAnsi="Times New Roman" w:cs="Times New Roman"/>
+          <w:sz w:val="24"/>
+          <w:szCs w:val="24"/>
+        </w:rPr>
+        <w:t xml:space="preserve">, </w:t>
+      </w:r>
+      <w:r>
+        <w:rPr>
+          <w:rFonts w:ascii="Times New Roman" w:hAnsi="Times New Roman" w:cs="Times New Roman"/>
+          <w:color w:val="FF0000"/>
+          <w:sz w:val="24"/>
+          <w:szCs w:val="24"/>
+          <w:u w:val="single"/>
+        </w:rPr>
+        <w:t>appointment(date)</w:t>
+      </w:r>
+      <w:r>
+        <w:rPr>
+          <w:rFonts w:ascii="Times New Roman" w:hAnsi="Times New Roman" w:cs="Times New Roman"/>
+          <w:sz w:val="24"/>
+          <w:szCs w:val="24"/>
+        </w:rPr>
+        <w:t xml:space="preserve">, </w:t>
+      </w:r>
+      <w:r>
+        <w:rPr>
+          <w:rFonts w:ascii="Times New Roman" w:hAnsi="Times New Roman" w:cs="Times New Roman"/>
+          <w:color w:val="FF0000"/>
+          <w:sz w:val="24"/>
+          <w:szCs w:val="24"/>
+          <w:u w:val="single"/>
+        </w:rPr>
+        <w:t>appointment(time)</w:t>
+      </w:r>
+      <w:r>
+        <w:rPr>
+          <w:rFonts w:ascii="Times New Roman" w:hAnsi="Times New Roman" w:cs="Times New Roman"/>
+          <w:sz w:val="24"/>
+          <w:szCs w:val="24"/>
+        </w:rPr>
+        <w:t xml:space="preserve">, </w:t>
+      </w:r>
+      <w:proofErr w:type="spellStart"/>
+      <w:r>
+        <w:rPr>
+          <w:rFonts w:ascii="Times New Roman" w:hAnsi="Times New Roman" w:cs="Times New Roman"/>
+          <w:sz w:val="24"/>
+          <w:szCs w:val="24"/>
+        </w:rPr>
+        <w:t>patNo</w:t>
+      </w:r>
+      <w:proofErr w:type="spellEnd"/>
+      <w:r>
+        <w:rPr>
+          <w:rFonts w:ascii="Times New Roman" w:hAnsi="Times New Roman" w:cs="Times New Roman"/>
+          <w:sz w:val="24"/>
+          <w:szCs w:val="24"/>
+        </w:rPr>
+        <w:t xml:space="preserve"> (</w:t>
+      </w:r>
+      <w:r>
+        <w:rPr>
+          <w:rFonts w:ascii="Times New Roman" w:hAnsi="Times New Roman" w:cs="Times New Roman"/>
+          <w:color w:val="00B050"/>
+          <w:sz w:val="24"/>
+          <w:szCs w:val="24"/>
+        </w:rPr>
+        <w:t>FK</w:t>
+      </w:r>
+      <w:r>
+        <w:rPr>
+          <w:rFonts w:ascii="Times New Roman" w:hAnsi="Times New Roman" w:cs="Times New Roman"/>
+          <w:sz w:val="24"/>
+          <w:szCs w:val="24"/>
+        </w:rPr>
+        <w:t>))</w:t>
+      </w:r>
+    </w:p>
+    <w:p>
+      <w:pPr>
+        <w:pStyle w:val="ListParagraph"/>
+        <w:ind w:left="1440"/>
+        <w:rPr>
+          <w:rFonts w:ascii="Times New Roman" w:hAnsi="Times New Roman" w:cs="Times New Roman"/>
+          <w:sz w:val="24"/>
+          <w:szCs w:val="24"/>
+        </w:rPr>
+      </w:pPr>
+      <w:proofErr w:type="spellStart"/>
+      <w:r>
+        <w:rPr>
+          <w:rFonts w:ascii="Times New Roman" w:hAnsi="Times New Roman" w:cs="Times New Roman"/>
+          <w:sz w:val="24"/>
+          <w:szCs w:val="24"/>
+        </w:rPr>
+        <w:t>DentistInfo</w:t>
+      </w:r>
+      <w:proofErr w:type="spellEnd"/>
+      <w:r>
+        <w:rPr>
+          <w:rFonts w:ascii="Times New Roman" w:hAnsi="Times New Roman" w:cs="Times New Roman"/>
+          <w:sz w:val="24"/>
+          <w:szCs w:val="24"/>
+        </w:rPr>
+        <w:t>(</w:t>
+      </w:r>
+      <w:proofErr w:type="spellStart"/>
+      <w:r>
+        <w:rPr>
+          <w:rFonts w:ascii="Times New Roman" w:hAnsi="Times New Roman" w:cs="Times New Roman"/>
+          <w:color w:val="FF0000"/>
+          <w:sz w:val="24"/>
+          <w:szCs w:val="24"/>
+          <w:u w:val="single"/>
+        </w:rPr>
+        <w:t>staffNo</w:t>
+      </w:r>
+      <w:proofErr w:type="spellEnd"/>
+      <w:r>
+        <w:rPr>
+          <w:rFonts w:ascii="Times New Roman" w:hAnsi="Times New Roman" w:cs="Times New Roman"/>
+          <w:sz w:val="24"/>
+          <w:szCs w:val="24"/>
+        </w:rPr>
+        <w:t xml:space="preserve">, </w:t>
+      </w:r>
+      <w:proofErr w:type="spellStart"/>
+      <w:r>
+        <w:rPr>
+          <w:rFonts w:ascii="Times New Roman" w:hAnsi="Times New Roman" w:cs="Times New Roman"/>
+          <w:sz w:val="24"/>
+          <w:szCs w:val="24"/>
+        </w:rPr>
+        <w:t>dentistName</w:t>
+      </w:r>
+      <w:proofErr w:type="spellEnd"/>
+      <w:r>
+        <w:rPr>
+          <w:rFonts w:ascii="Times New Roman" w:hAnsi="Times New Roman" w:cs="Times New Roman"/>
+          <w:sz w:val="24"/>
+          <w:szCs w:val="24"/>
+        </w:rPr>
+        <w:t>)</w:t>
+      </w:r>
+    </w:p>
+    <w:p>
+      <w:pPr>
+        <w:pStyle w:val="ListParagraph"/>
+        <w:ind w:left="1440"/>
+        <w:rPr>
+          <w:rFonts w:ascii="Times New Roman" w:hAnsi="Times New Roman" w:cs="Times New Roman"/>
+          <w:sz w:val="24"/>
+          <w:szCs w:val="24"/>
+        </w:rPr>
+      </w:pPr>
+      <w:proofErr w:type="spellStart"/>
+      <w:r>
+        <w:rPr>
+          <w:rFonts w:ascii="Times New Roman" w:hAnsi="Times New Roman" w:cs="Times New Roman"/>
+          <w:sz w:val="24"/>
+          <w:szCs w:val="24"/>
+        </w:rPr>
+        <w:t>AppointmentInfo</w:t>
+      </w:r>
+      <w:proofErr w:type="spellEnd"/>
+      <w:r>
+        <w:rPr>
+          <w:rFonts w:ascii="Times New Roman" w:hAnsi="Times New Roman" w:cs="Times New Roman"/>
+          <w:sz w:val="24"/>
+          <w:szCs w:val="24"/>
+        </w:rPr>
+        <w:t>(</w:t>
+      </w:r>
+      <w:proofErr w:type="spellStart"/>
+      <w:r>
+        <w:rPr>
+          <w:rFonts w:ascii="Times New Roman" w:hAnsi="Times New Roman" w:cs="Times New Roman"/>
+          <w:color w:val="FF0000"/>
+          <w:sz w:val="24"/>
+          <w:szCs w:val="24"/>
+          <w:u w:val="single"/>
+        </w:rPr>
+        <w:t>staffNo</w:t>
+      </w:r>
+      <w:proofErr w:type="spellEnd"/>
+      <w:r>
+        <w:rPr>
+          <w:rFonts w:ascii="Times New Roman" w:hAnsi="Times New Roman" w:cs="Times New Roman"/>
+          <w:color w:val="FF0000"/>
+          <w:sz w:val="24"/>
+          <w:szCs w:val="24"/>
+        </w:rPr>
+        <w:t xml:space="preserve"> </w:t>
+      </w:r>
+      <w:r>
+        <w:rPr>
+          <w:rFonts w:ascii="Times New Roman" w:hAnsi="Times New Roman" w:cs="Times New Roman"/>
+          <w:sz w:val="24"/>
+          <w:szCs w:val="24"/>
+        </w:rPr>
+        <w:t>(</w:t>
+      </w:r>
+      <w:r>
+        <w:rPr>
+          <w:rFonts w:ascii="Times New Roman" w:hAnsi="Times New Roman" w:cs="Times New Roman"/>
+          <w:color w:val="00B050"/>
+          <w:sz w:val="24"/>
+          <w:szCs w:val="24"/>
+        </w:rPr>
+        <w:t>FK</w:t>
+      </w:r>
+      <w:r>
+        <w:rPr>
+          <w:rFonts w:ascii="Times New Roman" w:hAnsi="Times New Roman" w:cs="Times New Roman"/>
+          <w:sz w:val="24"/>
+          <w:szCs w:val="24"/>
+        </w:rPr>
+        <w:t xml:space="preserve">), </w:t>
+      </w:r>
+      <w:r>
+        <w:rPr>
+          <w:rFonts w:ascii="Times New Roman" w:hAnsi="Times New Roman" w:cs="Times New Roman"/>
+          <w:color w:val="FF0000"/>
+          <w:sz w:val="24"/>
+          <w:szCs w:val="24"/>
+          <w:u w:val="single"/>
+        </w:rPr>
+        <w:t>appointment(date)</w:t>
+      </w:r>
+      <w:r>
+        <w:rPr>
+          <w:rFonts w:ascii="Times New Roman" w:hAnsi="Times New Roman" w:cs="Times New Roman"/>
+          <w:sz w:val="24"/>
+          <w:szCs w:val="24"/>
+        </w:rPr>
+        <w:t xml:space="preserve">, </w:t>
+      </w:r>
+      <w:proofErr w:type="spellStart"/>
+      <w:r>
+        <w:rPr>
+          <w:rFonts w:ascii="Times New Roman" w:hAnsi="Times New Roman" w:cs="Times New Roman"/>
+          <w:sz w:val="24"/>
+          <w:szCs w:val="24"/>
+        </w:rPr>
+        <w:t>surgeryNo</w:t>
+      </w:r>
+      <w:proofErr w:type="spellEnd"/>
+      <w:r>
+        <w:rPr>
+          <w:rFonts w:ascii="Times New Roman" w:hAnsi="Times New Roman" w:cs="Times New Roman"/>
+          <w:sz w:val="24"/>
+          <w:szCs w:val="24"/>
+        </w:rPr>
+        <w:t>)</w:t>
+      </w:r>
+    </w:p>
+    <w:p>
+      <w:pPr>
+        <w:pStyle w:val="ListParagraph"/>
+        <w:ind w:left="1440"/>
+        <w:rPr>
+          <w:rFonts w:ascii="Times New Roman" w:hAnsi="Times New Roman" w:cs="Times New Roman"/>
+          <w:sz w:val="24"/>
+          <w:szCs w:val="24"/>
+        </w:rPr>
+      </w:pPr>
+      <w:proofErr w:type="spellStart"/>
+      <w:r>
+        <w:rPr>
+          <w:rFonts w:ascii="Times New Roman" w:hAnsi="Times New Roman" w:cs="Times New Roman"/>
+          <w:sz w:val="24"/>
+          <w:szCs w:val="24"/>
+        </w:rPr>
+        <w:t>PatientInfo</w:t>
       </w:r>
       <w:bookmarkStart w:id="0" w:name="_GoBack"/>
       <w:bookmarkEnd w:id="0"/>
@@ -3756,518 +4462,7 @@
           <w:sz w:val="24"/>
           <w:szCs w:val="24"/>
         </w:rPr>
-        <w:t>)</w:t>
-      </w:r>
-    </w:p>
-    <w:p>
-      <w:pPr>
-        <w:pStyle w:val="ListParagraph"/>
-        <w:ind w:left="1440"/>
-        <w:rPr>
-          <w:rFonts w:ascii="Times New Roman" w:hAnsi="Times New Roman" w:cs="Times New Roman"/>
-          <w:sz w:val="24"/>
-          <w:szCs w:val="24"/>
-        </w:rPr>
-      </w:pPr>
-    </w:p>
-    <w:p>
-      <w:pPr>
-        <w:pStyle w:val="ListParagraph"/>
-        <w:ind w:left="1440"/>
-        <w:rPr>
-          <w:rFonts w:ascii="Times New Roman" w:hAnsi="Times New Roman" w:cs="Times New Roman"/>
-          <w:color w:val="C45911" w:themeColor="accent2" w:themeShade="BF"/>
-          <w:sz w:val="24"/>
-          <w:szCs w:val="24"/>
-        </w:rPr>
-      </w:pPr>
-      <w:proofErr w:type="spellStart"/>
-      <w:r>
-        <w:rPr>
-          <w:rFonts w:ascii="Times New Roman" w:hAnsi="Times New Roman" w:cs="Times New Roman"/>
-          <w:color w:val="C45911" w:themeColor="accent2" w:themeShade="BF"/>
-          <w:sz w:val="24"/>
-          <w:szCs w:val="24"/>
-        </w:rPr>
-        <w:t>patNo</w:t>
-      </w:r>
-      <w:proofErr w:type="spellEnd"/>
-      <w:r>
-        <w:rPr>
-          <w:rFonts w:ascii="Times New Roman" w:hAnsi="Times New Roman" w:cs="Times New Roman"/>
-          <w:color w:val="C45911" w:themeColor="accent2" w:themeShade="BF"/>
-          <w:sz w:val="24"/>
-          <w:szCs w:val="24"/>
-        </w:rPr>
-        <w:t xml:space="preserve"> </w:t>
-      </w:r>
-      <w:r>
-        <w:rPr>
-          <w:rFonts w:ascii="Times New Roman" w:hAnsi="Times New Roman" w:cs="Times New Roman"/>
-          <w:color w:val="C45911" w:themeColor="accent2" w:themeShade="BF"/>
-          <w:sz w:val="24"/>
-          <w:szCs w:val="24"/>
-        </w:rPr>
-        <w:sym w:font="Wingdings" w:char="F0E0"/>
-      </w:r>
-      <w:r>
-        <w:rPr>
-          <w:rFonts w:ascii="Times New Roman" w:hAnsi="Times New Roman" w:cs="Times New Roman"/>
-          <w:color w:val="C45911" w:themeColor="accent2" w:themeShade="BF"/>
-          <w:sz w:val="24"/>
-          <w:szCs w:val="24"/>
-        </w:rPr>
-        <w:t xml:space="preserve"> </w:t>
-      </w:r>
-      <w:proofErr w:type="spellStart"/>
-      <w:r>
-        <w:rPr>
-          <w:rFonts w:ascii="Times New Roman" w:hAnsi="Times New Roman" w:cs="Times New Roman"/>
-          <w:color w:val="C45911" w:themeColor="accent2" w:themeShade="BF"/>
-          <w:sz w:val="24"/>
-          <w:szCs w:val="24"/>
-        </w:rPr>
-        <w:t>patName</w:t>
-      </w:r>
-      <w:proofErr w:type="spellEnd"/>
-      <w:r>
-        <w:rPr>
-          <w:rFonts w:ascii="Times New Roman" w:hAnsi="Times New Roman" w:cs="Times New Roman"/>
-          <w:color w:val="C45911" w:themeColor="accent2" w:themeShade="BF"/>
-          <w:sz w:val="24"/>
-          <w:szCs w:val="24"/>
-        </w:rPr>
-        <w:t xml:space="preserve">, </w:t>
-      </w:r>
-      <w:proofErr w:type="spellStart"/>
-      <w:r>
-        <w:rPr>
-          <w:rFonts w:ascii="Times New Roman" w:hAnsi="Times New Roman" w:cs="Times New Roman"/>
-          <w:color w:val="C45911" w:themeColor="accent2" w:themeShade="BF"/>
-          <w:sz w:val="24"/>
-          <w:szCs w:val="24"/>
-        </w:rPr>
-        <w:t>surgeryNo</w:t>
-      </w:r>
-      <w:proofErr w:type="spellEnd"/>
-    </w:p>
-    <w:p>
-      <w:pPr>
-        <w:pStyle w:val="ListParagraph"/>
-        <w:ind w:left="1440"/>
-        <w:rPr>
-          <w:rFonts w:ascii="Times New Roman" w:hAnsi="Times New Roman" w:cs="Times New Roman"/>
-          <w:color w:val="C45911" w:themeColor="accent2" w:themeShade="BF"/>
-          <w:sz w:val="24"/>
-          <w:szCs w:val="24"/>
-        </w:rPr>
-      </w:pPr>
-    </w:p>
-    <w:p>
-      <w:pPr>
-        <w:pStyle w:val="ListParagraph"/>
-        <w:ind w:left="1440"/>
-        <w:rPr>
-          <w:rFonts w:ascii="Times New Roman" w:hAnsi="Times New Roman" w:cs="Times New Roman"/>
-          <w:sz w:val="24"/>
-          <w:szCs w:val="24"/>
-        </w:rPr>
-      </w:pPr>
-      <w:r>
-        <w:rPr>
-          <w:rFonts w:ascii="Times New Roman" w:hAnsi="Times New Roman" w:cs="Times New Roman"/>
-          <w:sz w:val="24"/>
-          <w:szCs w:val="24"/>
-        </w:rPr>
-        <w:t xml:space="preserve">This dependency violates 3NF because </w:t>
-      </w:r>
-      <w:proofErr w:type="spellStart"/>
-      <w:r>
-        <w:rPr>
-          <w:rFonts w:ascii="Times New Roman" w:hAnsi="Times New Roman" w:cs="Times New Roman"/>
-          <w:sz w:val="24"/>
-          <w:szCs w:val="24"/>
-        </w:rPr>
-        <w:t>surgeryNo</w:t>
-      </w:r>
-      <w:proofErr w:type="spellEnd"/>
-      <w:r>
-        <w:rPr>
-          <w:rFonts w:ascii="Times New Roman" w:hAnsi="Times New Roman" w:cs="Times New Roman"/>
-          <w:sz w:val="24"/>
-          <w:szCs w:val="24"/>
-        </w:rPr>
-        <w:t xml:space="preserve"> and </w:t>
-      </w:r>
-      <w:proofErr w:type="spellStart"/>
-      <w:r>
-        <w:rPr>
-          <w:rFonts w:ascii="Times New Roman" w:hAnsi="Times New Roman" w:cs="Times New Roman"/>
-          <w:sz w:val="24"/>
-          <w:szCs w:val="24"/>
-        </w:rPr>
-        <w:t>patName</w:t>
-      </w:r>
-      <w:proofErr w:type="spellEnd"/>
-      <w:r>
-        <w:rPr>
-          <w:rFonts w:ascii="Times New Roman" w:hAnsi="Times New Roman" w:cs="Times New Roman"/>
-          <w:sz w:val="24"/>
-          <w:szCs w:val="24"/>
-        </w:rPr>
-        <w:t xml:space="preserve"> are transitive dependencies on </w:t>
-      </w:r>
-      <w:proofErr w:type="spellStart"/>
-      <w:r>
-        <w:rPr>
-          <w:rFonts w:ascii="Times New Roman" w:hAnsi="Times New Roman" w:cs="Times New Roman"/>
-          <w:sz w:val="24"/>
-          <w:szCs w:val="24"/>
-        </w:rPr>
-        <w:t>staffNo</w:t>
-      </w:r>
-      <w:proofErr w:type="spellEnd"/>
-      <w:r>
-        <w:rPr>
-          <w:rFonts w:ascii="Times New Roman" w:hAnsi="Times New Roman" w:cs="Times New Roman"/>
-          <w:sz w:val="24"/>
-          <w:szCs w:val="24"/>
-        </w:rPr>
-        <w:t xml:space="preserve"> because they depend on </w:t>
-      </w:r>
-      <w:proofErr w:type="spellStart"/>
-      <w:r>
-        <w:rPr>
-          <w:rFonts w:ascii="Times New Roman" w:hAnsi="Times New Roman" w:cs="Times New Roman"/>
-          <w:sz w:val="24"/>
-          <w:szCs w:val="24"/>
-        </w:rPr>
-        <w:t>patNo</w:t>
-      </w:r>
-      <w:proofErr w:type="spellEnd"/>
-      <w:r>
-        <w:rPr>
-          <w:rFonts w:ascii="Times New Roman" w:hAnsi="Times New Roman" w:cs="Times New Roman"/>
-          <w:sz w:val="24"/>
-          <w:szCs w:val="24"/>
-        </w:rPr>
-        <w:t>, which is a non-key depending on another non-key.</w:t>
-      </w:r>
-    </w:p>
-    <w:p>
-      <w:pPr>
-        <w:pStyle w:val="ListParagraph"/>
-        <w:ind w:left="1440"/>
-        <w:rPr>
-          <w:rFonts w:ascii="Times New Roman" w:hAnsi="Times New Roman" w:cs="Times New Roman"/>
-          <w:sz w:val="24"/>
-          <w:szCs w:val="24"/>
-        </w:rPr>
-      </w:pPr>
-    </w:p>
-    <w:p>
-      <w:pPr>
-        <w:pStyle w:val="ListParagraph"/>
-        <w:ind w:left="1440"/>
-        <w:rPr>
-          <w:rFonts w:ascii="Times New Roman" w:hAnsi="Times New Roman" w:cs="Times New Roman"/>
-          <w:sz w:val="24"/>
-          <w:szCs w:val="24"/>
-        </w:rPr>
-      </w:pPr>
-      <w:r>
-        <w:rPr>
-          <w:rFonts w:ascii="Times New Roman" w:hAnsi="Times New Roman" w:cs="Times New Roman"/>
-          <w:color w:val="7030A0"/>
-          <w:sz w:val="24"/>
-          <w:szCs w:val="24"/>
-        </w:rPr>
-        <w:t xml:space="preserve">3NF: </w:t>
-      </w:r>
-      <w:r>
-        <w:rPr>
-          <w:rFonts w:ascii="Times New Roman" w:hAnsi="Times New Roman" w:cs="Times New Roman"/>
-          <w:sz w:val="24"/>
-          <w:szCs w:val="24"/>
-        </w:rPr>
         <w:t>(</w:t>
-      </w:r>
-      <w:proofErr w:type="spellStart"/>
-      <w:r>
-        <w:rPr>
-          <w:rFonts w:ascii="Times New Roman" w:hAnsi="Times New Roman" w:cs="Times New Roman"/>
-          <w:color w:val="FF0000"/>
-          <w:sz w:val="24"/>
-          <w:szCs w:val="24"/>
-          <w:u w:val="single"/>
-        </w:rPr>
-        <w:t>staffNo</w:t>
-      </w:r>
-      <w:proofErr w:type="spellEnd"/>
-      <w:r>
-        <w:rPr>
-          <w:rFonts w:ascii="Times New Roman" w:hAnsi="Times New Roman" w:cs="Times New Roman"/>
-          <w:sz w:val="24"/>
-          <w:szCs w:val="24"/>
-        </w:rPr>
-        <w:t xml:space="preserve">, </w:t>
-      </w:r>
-      <w:r>
-        <w:rPr>
-          <w:rFonts w:ascii="Times New Roman" w:hAnsi="Times New Roman" w:cs="Times New Roman"/>
-          <w:color w:val="FF0000"/>
-          <w:sz w:val="24"/>
-          <w:szCs w:val="24"/>
-          <w:u w:val="single"/>
-        </w:rPr>
-        <w:t>appointment(date)</w:t>
-      </w:r>
-      <w:r>
-        <w:rPr>
-          <w:rFonts w:ascii="Times New Roman" w:hAnsi="Times New Roman" w:cs="Times New Roman"/>
-          <w:sz w:val="24"/>
-          <w:szCs w:val="24"/>
-        </w:rPr>
-        <w:t xml:space="preserve">, </w:t>
-      </w:r>
-      <w:r>
-        <w:rPr>
-          <w:rFonts w:ascii="Times New Roman" w:hAnsi="Times New Roman" w:cs="Times New Roman"/>
-          <w:color w:val="FF0000"/>
-          <w:sz w:val="24"/>
-          <w:szCs w:val="24"/>
-          <w:u w:val="single"/>
-        </w:rPr>
-        <w:t>appointment(time)</w:t>
-      </w:r>
-      <w:r>
-        <w:rPr>
-          <w:rFonts w:ascii="Times New Roman" w:hAnsi="Times New Roman" w:cs="Times New Roman"/>
-          <w:sz w:val="24"/>
-          <w:szCs w:val="24"/>
-        </w:rPr>
-        <w:t xml:space="preserve">, </w:t>
-      </w:r>
-      <w:proofErr w:type="spellStart"/>
-      <w:r>
-        <w:rPr>
-          <w:rFonts w:ascii="Times New Roman" w:hAnsi="Times New Roman" w:cs="Times New Roman"/>
-          <w:sz w:val="24"/>
-          <w:szCs w:val="24"/>
-        </w:rPr>
-        <w:t>patNo</w:t>
-      </w:r>
-      <w:proofErr w:type="spellEnd"/>
-      <w:r>
-        <w:rPr>
-          <w:rFonts w:ascii="Times New Roman" w:hAnsi="Times New Roman" w:cs="Times New Roman"/>
-          <w:sz w:val="24"/>
-          <w:szCs w:val="24"/>
-        </w:rPr>
-        <w:t xml:space="preserve"> (</w:t>
-      </w:r>
-      <w:r>
-        <w:rPr>
-          <w:rFonts w:ascii="Times New Roman" w:hAnsi="Times New Roman" w:cs="Times New Roman"/>
-          <w:color w:val="00B050"/>
-          <w:sz w:val="24"/>
-          <w:szCs w:val="24"/>
-        </w:rPr>
-        <w:t>FK</w:t>
-      </w:r>
-      <w:r>
-        <w:rPr>
-          <w:rFonts w:ascii="Times New Roman" w:hAnsi="Times New Roman" w:cs="Times New Roman"/>
-          <w:sz w:val="24"/>
-          <w:szCs w:val="24"/>
-        </w:rPr>
-        <w:t>))</w:t>
-      </w:r>
-    </w:p>
-    <w:p>
-      <w:pPr>
-        <w:pStyle w:val="ListParagraph"/>
-        <w:ind w:left="1440"/>
-        <w:rPr>
-          <w:rFonts w:ascii="Times New Roman" w:hAnsi="Times New Roman" w:cs="Times New Roman"/>
-          <w:sz w:val="24"/>
-          <w:szCs w:val="24"/>
-        </w:rPr>
-      </w:pPr>
-      <w:r>
-        <w:rPr>
-          <w:rFonts w:ascii="Times New Roman" w:hAnsi="Times New Roman" w:cs="Times New Roman"/>
-          <w:color w:val="7030A0"/>
-          <w:sz w:val="24"/>
-          <w:szCs w:val="24"/>
-        </w:rPr>
-        <w:t xml:space="preserve">         </w:t>
-      </w:r>
-      <w:r>
-        <w:rPr>
-          <w:rFonts w:ascii="Times New Roman" w:hAnsi="Times New Roman" w:cs="Times New Roman"/>
-          <w:sz w:val="24"/>
-          <w:szCs w:val="24"/>
-        </w:rPr>
-        <w:t>(</w:t>
-      </w:r>
-      <w:proofErr w:type="spellStart"/>
-      <w:r>
-        <w:rPr>
-          <w:rFonts w:ascii="Times New Roman" w:hAnsi="Times New Roman" w:cs="Times New Roman"/>
-          <w:color w:val="FF0000"/>
-          <w:sz w:val="24"/>
-          <w:szCs w:val="24"/>
-          <w:u w:val="single"/>
-        </w:rPr>
-        <w:t>staffNo</w:t>
-      </w:r>
-      <w:proofErr w:type="spellEnd"/>
-      <w:r>
-        <w:rPr>
-          <w:rFonts w:ascii="Times New Roman" w:hAnsi="Times New Roman" w:cs="Times New Roman"/>
-          <w:sz w:val="24"/>
-          <w:szCs w:val="24"/>
-        </w:rPr>
-        <w:t xml:space="preserve">, </w:t>
-      </w:r>
-      <w:proofErr w:type="spellStart"/>
-      <w:r>
-        <w:rPr>
-          <w:rFonts w:ascii="Times New Roman" w:hAnsi="Times New Roman" w:cs="Times New Roman"/>
-          <w:sz w:val="24"/>
-          <w:szCs w:val="24"/>
-        </w:rPr>
-        <w:t>dentistName</w:t>
-      </w:r>
-      <w:proofErr w:type="spellEnd"/>
-      <w:r>
-        <w:rPr>
-          <w:rFonts w:ascii="Times New Roman" w:hAnsi="Times New Roman" w:cs="Times New Roman"/>
-          <w:sz w:val="24"/>
-          <w:szCs w:val="24"/>
-        </w:rPr>
-        <w:t>)</w:t>
-      </w:r>
-    </w:p>
-    <w:p>
-      <w:pPr>
-        <w:pStyle w:val="ListParagraph"/>
-        <w:ind w:left="1440"/>
-        <w:rPr>
-          <w:rFonts w:ascii="Times New Roman" w:hAnsi="Times New Roman" w:cs="Times New Roman"/>
-          <w:sz w:val="24"/>
-          <w:szCs w:val="24"/>
-        </w:rPr>
-      </w:pPr>
-      <w:r>
-        <w:rPr>
-          <w:rFonts w:ascii="Times New Roman" w:hAnsi="Times New Roman" w:cs="Times New Roman"/>
-          <w:sz w:val="24"/>
-          <w:szCs w:val="24"/>
-        </w:rPr>
-        <w:t xml:space="preserve">         (</w:t>
-      </w:r>
-      <w:proofErr w:type="spellStart"/>
-      <w:r>
-        <w:rPr>
-          <w:rFonts w:ascii="Times New Roman" w:hAnsi="Times New Roman" w:cs="Times New Roman"/>
-          <w:color w:val="FF0000"/>
-          <w:sz w:val="24"/>
-          <w:szCs w:val="24"/>
-          <w:u w:val="single"/>
-        </w:rPr>
-        <w:t>staffNo</w:t>
-      </w:r>
-      <w:proofErr w:type="spellEnd"/>
-      <w:r>
-        <w:rPr>
-          <w:rFonts w:ascii="Times New Roman" w:hAnsi="Times New Roman" w:cs="Times New Roman"/>
-          <w:color w:val="FF0000"/>
-          <w:sz w:val="24"/>
-          <w:szCs w:val="24"/>
-        </w:rPr>
-        <w:t xml:space="preserve"> </w:t>
-      </w:r>
-      <w:r>
-        <w:rPr>
-          <w:rFonts w:ascii="Times New Roman" w:hAnsi="Times New Roman" w:cs="Times New Roman"/>
-          <w:sz w:val="24"/>
-          <w:szCs w:val="24"/>
-        </w:rPr>
-        <w:t>(</w:t>
-      </w:r>
-      <w:r>
-        <w:rPr>
-          <w:rFonts w:ascii="Times New Roman" w:hAnsi="Times New Roman" w:cs="Times New Roman"/>
-          <w:color w:val="00B050"/>
-          <w:sz w:val="24"/>
-          <w:szCs w:val="24"/>
-        </w:rPr>
-        <w:t>FK</w:t>
-      </w:r>
-      <w:r>
-        <w:rPr>
-          <w:rFonts w:ascii="Times New Roman" w:hAnsi="Times New Roman" w:cs="Times New Roman"/>
-          <w:sz w:val="24"/>
-          <w:szCs w:val="24"/>
-        </w:rPr>
-        <w:t xml:space="preserve">), </w:t>
-      </w:r>
-      <w:r>
-        <w:rPr>
-          <w:rFonts w:ascii="Times New Roman" w:hAnsi="Times New Roman" w:cs="Times New Roman"/>
-          <w:color w:val="FF0000"/>
-          <w:sz w:val="24"/>
-          <w:szCs w:val="24"/>
-          <w:u w:val="single"/>
-        </w:rPr>
-        <w:t>appointment(date)</w:t>
-      </w:r>
-      <w:r>
-        <w:rPr>
-          <w:rFonts w:ascii="Times New Roman" w:hAnsi="Times New Roman" w:cs="Times New Roman"/>
-          <w:sz w:val="24"/>
-          <w:szCs w:val="24"/>
-        </w:rPr>
-        <w:t xml:space="preserve">, </w:t>
-      </w:r>
-      <w:proofErr w:type="spellStart"/>
-      <w:r>
-        <w:rPr>
-          <w:rFonts w:ascii="Times New Roman" w:hAnsi="Times New Roman" w:cs="Times New Roman"/>
-          <w:sz w:val="24"/>
-          <w:szCs w:val="24"/>
-        </w:rPr>
-        <w:t>surgeryNo</w:t>
-      </w:r>
-      <w:proofErr w:type="spellEnd"/>
-      <w:r>
-        <w:rPr>
-          <w:rFonts w:ascii="Times New Roman" w:hAnsi="Times New Roman" w:cs="Times New Roman"/>
-          <w:sz w:val="24"/>
-          <w:szCs w:val="24"/>
-        </w:rPr>
-        <w:t>)</w:t>
-      </w:r>
-    </w:p>
-    <w:p>
-      <w:pPr>
-        <w:pStyle w:val="ListParagraph"/>
-        <w:ind w:left="1440"/>
-        <w:rPr>
-          <w:rFonts w:ascii="Times New Roman" w:hAnsi="Times New Roman" w:cs="Times New Roman"/>
-          <w:sz w:val="24"/>
-          <w:szCs w:val="24"/>
-        </w:rPr>
-      </w:pPr>
-      <w:r>
-        <w:rPr>
-          <w:rFonts w:ascii="Times New Roman" w:hAnsi="Times New Roman" w:cs="Times New Roman"/>
-          <w:sz w:val="24"/>
-          <w:szCs w:val="24"/>
-        </w:rPr>
-        <w:t xml:space="preserve">         (</w:t>
       </w:r>
       <w:proofErr w:type="spellStart"/>
       <w:r>
@@ -4624,6 +4819,7 @@
     <w:lsdException w:name="HTML Sample" w:semiHidden="1" w:unhideWhenUsed="1"/>
     <w:lsdException w:name="HTML Typewriter" w:semiHidden="1" w:unhideWhenUsed="1"/>
     <w:lsdException w:name="HTML Variable" w:semiHidden="1" w:unhideWhenUsed="1"/>
+    <w:lsdException w:name="Normal Table" w:semiHidden="1" w:unhideWhenUsed="1"/>
     <w:lsdException w:name="annotation subject" w:semiHidden="1" w:unhideWhenUsed="1"/>
     <w:lsdException w:name="No List" w:semiHidden="1" w:unhideWhenUsed="1"/>
     <w:lsdException w:name="Outline List 1" w:semiHidden="1" w:unhideWhenUsed="1"/>
@@ -4670,8 +4866,10 @@
     <w:lsdException w:name="Table Subtle 2" w:semiHidden="1" w:unhideWhenUsed="1"/>
     <w:lsdException w:name="Table Web 1" w:semiHidden="1" w:unhideWhenUsed="1"/>
     <w:lsdException w:name="Table Web 2" w:semiHidden="1" w:unhideWhenUsed="1"/>
+    <w:lsdException w:name="Table Web 3" w:semiHidden="1" w:unhideWhenUsed="1"/>
     <w:lsdException w:name="Balloon Text" w:semiHidden="1" w:unhideWhenUsed="1"/>
     <w:lsdException w:name="Table Grid" w:uiPriority="39"/>
+    <w:lsdException w:name="Table Theme" w:semiHidden="1" w:unhideWhenUsed="1"/>
     <w:lsdException w:name="Placeholder Text" w:semiHidden="1"/>
     <w:lsdException w:name="No Spacing" w:uiPriority="1" w:qFormat="1"/>
     <w:lsdException w:name="Light Shading" w:uiPriority="60"/>

</xml_diff>